<commit_message>
Redaction de 2 rapports d entretien
</commit_message>
<xml_diff>
--- a/Export/Export_donnees_Categorie.docx
+++ b/Export/Export_donnees_Categorie.docx
@@ -17,198 +17,315 @@
         </w:rPr>
         <w:t xml:space="preserve">POS : </w:t>
       </w:r>
+    </w:p>
+    <w:p/>
+    <w:p>
+      <w:r>
+        <w:t>Hardware &gt; Automates / Machines à café</w:t>
+      </w:r>
+    </w:p>
+    <w:p>
+      <w:r>
+        <w:t>Hardware &gt; Caisses, imprimantes de caisse</w:t>
+      </w:r>
+    </w:p>
+    <w:p>
+      <w:r>
+        <w:t>Hardware &gt; Chargeurs</w:t>
+      </w:r>
+    </w:p>
+    <w:p>
+      <w:r>
+        <w:t>Hardware &gt; Périphérique &gt; Lecteur de badges</w:t>
+      </w:r>
+    </w:p>
+    <w:p>
+      <w:r>
+        <w:t>Hardware &gt; Périphérique &gt; Scanner QR/code-barres</w:t>
+      </w:r>
+    </w:p>
+    <w:p>
+      <w:r>
+        <w:t>Hardware &gt; Périphérique &gt; Tablette</w:t>
+      </w:r>
+    </w:p>
+    <w:p>
+      <w:r>
+        <w:t>Hardware &gt; Périphérique &gt; Terminaux de paiement</w:t>
+      </w:r>
+    </w:p>
+    <w:p>
+      <w:r>
+        <w:t>_Template &gt; POS</w:t>
+      </w:r>
+    </w:p>
+    <w:p>
+      <w:r>
+        <w:t>_Template &gt; POS &gt; Nouveaux périph</w:t>
+      </w:r>
+    </w:p>
+    <w:p>
+      <w:r>
+        <w:t>_Template &gt; POS &gt; Problème badge/transaction</w:t>
+      </w:r>
+    </w:p>
+    <w:p>
+      <w:r>
+        <w:t xml:space="preserve">Software &gt; </w:t>
+      </w:r>
+      <w:proofErr w:type="spellStart"/>
+      <w:r>
+        <w:t>Deligo</w:t>
+      </w:r>
+      <w:proofErr w:type="spellEnd"/>
+    </w:p>
+    <w:p>
+      <w:pPr>
+        <w:rPr>
+          <w:lang w:val="de-CH"/>
+        </w:rPr>
+      </w:pPr>
+      <w:r>
+        <w:rPr>
+          <w:lang w:val="de-CH"/>
+        </w:rPr>
+        <w:t xml:space="preserve">Software &gt; </w:t>
+      </w:r>
+      <w:proofErr w:type="spellStart"/>
+      <w:r>
+        <w:rPr>
+          <w:lang w:val="de-CH"/>
+        </w:rPr>
+        <w:t>dGenious</w:t>
+      </w:r>
+      <w:proofErr w:type="spellEnd"/>
+    </w:p>
+    <w:p>
+      <w:pPr>
+        <w:rPr>
+          <w:lang w:val="de-CH"/>
+        </w:rPr>
+      </w:pPr>
+      <w:r>
+        <w:rPr>
+          <w:lang w:val="de-CH"/>
+        </w:rPr>
+        <w:t xml:space="preserve">Software &gt; </w:t>
+      </w:r>
+      <w:proofErr w:type="spellStart"/>
+      <w:r>
+        <w:rPr>
+          <w:lang w:val="de-CH"/>
+        </w:rPr>
+        <w:t>dGenious</w:t>
+      </w:r>
+      <w:proofErr w:type="spellEnd"/>
+      <w:r>
+        <w:rPr>
+          <w:lang w:val="de-CH"/>
+        </w:rPr>
+        <w:t xml:space="preserve"> &gt; Reporting </w:t>
+      </w:r>
+      <w:proofErr w:type="spellStart"/>
+      <w:r>
+        <w:rPr>
+          <w:lang w:val="de-CH"/>
+        </w:rPr>
+        <w:t>caisse</w:t>
+      </w:r>
+      <w:proofErr w:type="spellEnd"/>
+    </w:p>
+    <w:p>
+      <w:r>
+        <w:t>Software &gt; TCPOS</w:t>
+      </w:r>
+    </w:p>
+    <w:p>
+      <w:r>
+        <w:t>Software &gt; TCPOS &gt; Articles et groupes</w:t>
+      </w:r>
+    </w:p>
+    <w:p>
+      <w:r>
+        <w:t>Software &gt; TCPOS &gt; Automates et machines à café</w:t>
+      </w:r>
+    </w:p>
+    <w:p>
+      <w:r>
+        <w:t>Software &gt; TCPOS &gt; Clients</w:t>
+      </w:r>
+    </w:p>
+    <w:p>
+      <w:r>
+        <w:t>Software &gt; TCPOS &gt; Clients &gt; Chargement de comptes</w:t>
+      </w:r>
+    </w:p>
+    <w:p>
+      <w:r>
+        <w:t>Software &gt; TCPOS &gt; Clients &gt; Imports automatisés</w:t>
+      </w:r>
+    </w:p>
+    <w:p>
+      <w:r>
+        <w:t>Software &gt; TCPOS &gt; Clients &gt; Promotions</w:t>
+      </w:r>
+    </w:p>
+    <w:p>
+      <w:r>
+        <w:t>Software &gt; TCPOS &gt; Clients &gt; Subventions</w:t>
+      </w:r>
+    </w:p>
+    <w:p>
+      <w:r>
+        <w:t>Software &gt; TCPOS &gt; Plugins spécifiques</w:t>
+      </w:r>
+    </w:p>
+    <w:p>
+      <w:r>
+        <w:t>Software &gt; TCPOS &gt; Transactions</w:t>
+      </w:r>
+    </w:p>
+    <w:p>
+      <w:r>
+        <w:t>Software &gt; TCPOS &gt; WOND</w:t>
+      </w:r>
+    </w:p>
+    <w:p>
+      <w:r>
+        <w:br w:type="page"/>
+      </w:r>
+    </w:p>
+    <w:p>
+      <w:pPr>
+        <w:pStyle w:val="Titre"/>
+        <w:rPr>
+          <w:b/>
+          <w:u w:val="single"/>
+        </w:rPr>
+      </w:pPr>
+      <w:r>
+        <w:rPr>
+          <w:b/>
+          <w:u w:val="single"/>
+        </w:rPr>
+        <w:lastRenderedPageBreak/>
+        <w:t>Qualité :</w:t>
+      </w:r>
+    </w:p>
+    <w:p/>
+    <w:p>
+      <w:r>
+        <w:t>_Services &gt; Qualité</w:t>
+      </w:r>
+    </w:p>
+    <w:p>
+      <w:r>
+        <w:t>Hardware &gt; Périphérique &gt; Tablette</w:t>
+      </w:r>
+    </w:p>
+    <w:p>
+      <w:r>
+        <w:t>Software &gt; 4Kitchen</w:t>
+      </w:r>
+    </w:p>
+    <w:p>
+      <w:r>
+        <w:t>Software &gt; Extranet Qualité/RH</w:t>
+      </w:r>
+    </w:p>
+    <w:p>
+      <w:r>
+        <w:br w:type="page"/>
+      </w:r>
+    </w:p>
+    <w:p>
+      <w:pPr>
+        <w:pStyle w:val="Titre"/>
+        <w:rPr>
+          <w:b/>
+          <w:u w:val="single"/>
+        </w:rPr>
+      </w:pPr>
+      <w:r>
+        <w:rPr>
+          <w:b/>
+          <w:u w:val="single"/>
+        </w:rPr>
+        <w:lastRenderedPageBreak/>
+        <w:t>WISE :</w:t>
+      </w:r>
+    </w:p>
+    <w:p/>
+    <w:p>
+      <w:r>
+        <w:t>_Template &gt; Validation facture WISE</w:t>
+      </w:r>
+    </w:p>
+    <w:p>
+      <w:r>
+        <w:t>WISE</w:t>
+      </w:r>
+    </w:p>
+    <w:p>
+      <w:r>
+        <w:t>WISE &gt; Facturation des débiteurs</w:t>
+      </w:r>
+    </w:p>
+    <w:p>
+      <w:r>
+        <w:t>WISE &gt; Inventaire</w:t>
+      </w:r>
       <w:bookmarkStart w:id="0" w:name="_GoBack"/>
       <w:bookmarkEnd w:id="0"/>
     </w:p>
-    <w:p/>
-    <w:p>
-      <w:r>
-        <w:t>Hardware &gt; Automates / Machines à café</w:t>
-      </w:r>
-    </w:p>
-    <w:p>
-      <w:r>
-        <w:t>Hardware &gt; Caisses, imprimantes de caisse</w:t>
-      </w:r>
-    </w:p>
-    <w:p>
-      <w:r>
-        <w:t>Hardware &gt; Chargeurs</w:t>
-      </w:r>
-    </w:p>
-    <w:p>
-      <w:r>
-        <w:t>Hardware &gt; Périphérique &gt; Lecteur de badges</w:t>
-      </w:r>
-    </w:p>
-    <w:p>
-      <w:r>
-        <w:t>Hardware &gt; Périphérique &gt; Scanner QR/code-barres</w:t>
-      </w:r>
-    </w:p>
-    <w:p>
-      <w:r>
-        <w:t>Hardware &gt; Périphérique &gt; Tablette</w:t>
-      </w:r>
-    </w:p>
-    <w:p>
-      <w:r>
-        <w:t>Hardware &gt; Périphérique &gt; Terminaux de paiement</w:t>
-      </w:r>
-    </w:p>
-    <w:p>
-      <w:r>
-        <w:t>_Template &gt; POS</w:t>
-      </w:r>
-    </w:p>
-    <w:p>
-      <w:r>
-        <w:t>_Template &gt; POS &gt; Nouveaux périph</w:t>
-      </w:r>
-    </w:p>
-    <w:p>
-      <w:r>
-        <w:t>_Template &gt; POS &gt; Problème badge/transaction</w:t>
-      </w:r>
-    </w:p>
-    <w:p>
-      <w:pPr>
-        <w:rPr>
-          <w:lang w:val="de-CH"/>
-        </w:rPr>
-      </w:pPr>
-      <w:r>
-        <w:rPr>
-          <w:lang w:val="de-CH"/>
-        </w:rPr>
-        <w:t xml:space="preserve">Software &gt; </w:t>
-      </w:r>
-      <w:proofErr w:type="spellStart"/>
-      <w:r>
-        <w:rPr>
-          <w:lang w:val="de-CH"/>
-        </w:rPr>
-        <w:t>Deligo</w:t>
-      </w:r>
-      <w:proofErr w:type="spellEnd"/>
-    </w:p>
-    <w:p>
-      <w:pPr>
-        <w:rPr>
-          <w:lang w:val="de-CH"/>
-        </w:rPr>
-      </w:pPr>
-      <w:r>
-        <w:rPr>
-          <w:lang w:val="de-CH"/>
-        </w:rPr>
-        <w:t xml:space="preserve">Software &gt; </w:t>
-      </w:r>
-      <w:proofErr w:type="spellStart"/>
-      <w:r>
-        <w:rPr>
-          <w:lang w:val="de-CH"/>
-        </w:rPr>
-        <w:t>dGenious</w:t>
-      </w:r>
-      <w:proofErr w:type="spellEnd"/>
-    </w:p>
-    <w:p>
-      <w:pPr>
-        <w:rPr>
-          <w:lang w:val="de-CH"/>
-        </w:rPr>
-      </w:pPr>
-      <w:r>
-        <w:rPr>
-          <w:lang w:val="de-CH"/>
-        </w:rPr>
-        <w:t xml:space="preserve">Software &gt; </w:t>
-      </w:r>
-      <w:proofErr w:type="spellStart"/>
-      <w:r>
-        <w:rPr>
-          <w:lang w:val="de-CH"/>
-        </w:rPr>
-        <w:t>dGenious</w:t>
-      </w:r>
-      <w:proofErr w:type="spellEnd"/>
-      <w:r>
-        <w:rPr>
-          <w:lang w:val="de-CH"/>
-        </w:rPr>
-        <w:t xml:space="preserve"> &gt; Reporting </w:t>
-      </w:r>
-      <w:proofErr w:type="spellStart"/>
-      <w:r>
-        <w:rPr>
-          <w:lang w:val="de-CH"/>
-        </w:rPr>
-        <w:t>caisse</w:t>
-      </w:r>
-      <w:proofErr w:type="spellEnd"/>
-    </w:p>
-    <w:p>
-      <w:pPr>
-        <w:rPr>
-          <w:lang w:val="de-CH"/>
-        </w:rPr>
-      </w:pPr>
-      <w:r>
-        <w:rPr>
-          <w:lang w:val="de-CH"/>
-        </w:rPr>
-        <w:t>Software &gt; TCPOS</w:t>
-      </w:r>
-    </w:p>
-    <w:p>
-      <w:r>
-        <w:t>Software &gt; TCPOS &gt; Articles et groupes</w:t>
-      </w:r>
-    </w:p>
-    <w:p>
-      <w:r>
-        <w:t>Software &gt; TCPOS &gt; Automates et machines à café</w:t>
-      </w:r>
-    </w:p>
-    <w:p>
-      <w:r>
-        <w:t>Software &gt; TCPOS &gt; Clients</w:t>
-      </w:r>
-    </w:p>
-    <w:p>
-      <w:r>
-        <w:t>Software &gt; TCPOS &gt; Clients &gt; Chargement de comptes</w:t>
-      </w:r>
-    </w:p>
-    <w:p>
-      <w:r>
-        <w:t>Software &gt; TCPOS &gt; Clients &gt; Imports automatisés</w:t>
-      </w:r>
-    </w:p>
-    <w:p>
-      <w:r>
-        <w:t>Software &gt; TCPOS &gt; Clients &gt; Promotions</w:t>
-      </w:r>
-    </w:p>
-    <w:p>
-      <w:r>
-        <w:t>Software &gt; TCPOS &gt; Clients &gt; Subventions</w:t>
-      </w:r>
-    </w:p>
-    <w:p>
-      <w:r>
-        <w:t>Software &gt; TCPOS &gt; Plugins spécifiques</w:t>
-      </w:r>
-    </w:p>
-    <w:p>
-      <w:r>
-        <w:t>Software &gt; TCPOS &gt; Transactions</w:t>
-      </w:r>
-    </w:p>
-    <w:p>
-      <w:r>
-        <w:t>Software &gt; TCPOS &gt; WOND</w:t>
+    <w:p>
+      <w:r>
+        <w:t xml:space="preserve">WISE &gt; Inventaire &gt; Clôturation </w:t>
+      </w:r>
+    </w:p>
+    <w:p>
+      <w:r>
+        <w:t>WISE &gt; Remontées automatisées</w:t>
+      </w:r>
+    </w:p>
+    <w:p>
+      <w:r>
+        <w:t>WISE &gt; Restitution de l’information</w:t>
+      </w:r>
+    </w:p>
+    <w:p>
+      <w:r>
+        <w:t>WISE &gt; Statistiques 101</w:t>
+      </w:r>
+    </w:p>
+    <w:p>
+      <w:r>
+        <w:t>WISE &gt; Validation des factures fournisseurs</w:t>
+      </w:r>
+    </w:p>
+    <w:p>
+      <w:r>
+        <w:t>Software &gt; Masque budgétaire</w:t>
+      </w:r>
+    </w:p>
+    <w:p>
+      <w:r>
+        <w:t xml:space="preserve">Mercuria </w:t>
+      </w:r>
+    </w:p>
+    <w:p>
+      <w:r>
+        <w:t>Mercuria &gt; Achat</w:t>
+      </w:r>
+    </w:p>
+    <w:p>
+      <w:r>
+        <w:t>Mercuria &gt; Broadcasting</w:t>
+      </w:r>
+    </w:p>
+    <w:p>
+      <w:r>
+        <w:t>Board</w:t>
       </w:r>
     </w:p>
     <w:p>
@@ -230,189 +347,65 @@
           <w:u w:val="single"/>
         </w:rPr>
         <w:lastRenderedPageBreak/>
-        <w:t>Qualité :</w:t>
-      </w:r>
-    </w:p>
-    <w:p/>
-    <w:p>
-      <w:r>
-        <w:t>_Services &gt; Qualité</w:t>
-      </w:r>
-    </w:p>
-    <w:p>
-      <w:r>
-        <w:t>Hardware &gt; Périphérique &gt; Tablette</w:t>
-      </w:r>
-    </w:p>
-    <w:p>
-      <w:r>
-        <w:t>Software &gt; 4Kitchen</w:t>
-      </w:r>
-    </w:p>
-    <w:p>
-      <w:r>
-        <w:t>Software &gt; Extranet Qualité/RH</w:t>
-      </w:r>
-    </w:p>
-    <w:p>
-      <w:r>
-        <w:br w:type="page"/>
-      </w:r>
-    </w:p>
-    <w:p>
-      <w:pPr>
-        <w:pStyle w:val="Titre"/>
+        <w:t>Communication Digitale</w:t>
+      </w:r>
+      <w:r>
         <w:rPr>
           <w:b/>
           <w:u w:val="single"/>
         </w:rPr>
-      </w:pPr>
-      <w:r>
+        <w:t> :</w:t>
+      </w:r>
+    </w:p>
+    <w:p/>
+    <w:p>
+      <w:r>
+        <w:t>_Template &gt; Menu Eldora en erreur</w:t>
+      </w:r>
+    </w:p>
+    <w:p>
+      <w:r>
+        <w:t>_Template &gt; Mise à jour menus</w:t>
+      </w:r>
+    </w:p>
+    <w:p>
+      <w:r>
+        <w:t>Hardware &gt; Totem / Borne</w:t>
+      </w:r>
+    </w:p>
+    <w:p>
+      <w:r>
+        <w:t>Software &gt; Application Menu</w:t>
+      </w:r>
+    </w:p>
+    <w:p>
+      <w:r>
+        <w:t>Software &gt; Internet &gt; mini-site</w:t>
+      </w:r>
+    </w:p>
+    <w:p>
+      <w:r>
+        <w:t>Software &gt; Internet &gt; Sites de réservations/ventes</w:t>
+      </w:r>
+    </w:p>
+    <w:p>
+      <w:r>
+        <w:br w:type="page"/>
+      </w:r>
+    </w:p>
+    <w:p>
+      <w:pPr>
+        <w:pStyle w:val="Titre"/>
         <w:rPr>
           <w:b/>
           <w:u w:val="single"/>
         </w:rPr>
-        <w:lastRenderedPageBreak/>
-        <w:t>WISE :</w:t>
-      </w:r>
-    </w:p>
-    <w:p/>
-    <w:p>
-      <w:r>
-        <w:t>_Template &gt; Validation facture WISE</w:t>
-      </w:r>
-    </w:p>
-    <w:p>
-      <w:r>
-        <w:t>WISE</w:t>
-      </w:r>
-    </w:p>
-    <w:p>
-      <w:r>
-        <w:t>WISE &gt; Facturation des débiteurs</w:t>
-      </w:r>
-    </w:p>
-    <w:p>
-      <w:r>
-        <w:t>WISE &gt; Inventaire</w:t>
-      </w:r>
-    </w:p>
-    <w:p>
-      <w:r>
-        <w:t>WISE &gt; Remontées automatisées</w:t>
-      </w:r>
-    </w:p>
-    <w:p>
-      <w:r>
-        <w:t>WISE &gt; Restitution de l’information</w:t>
-      </w:r>
-    </w:p>
-    <w:p>
-      <w:r>
-        <w:t>WISE &gt; Statistiques 101</w:t>
-      </w:r>
-    </w:p>
-    <w:p>
-      <w:r>
-        <w:t>WISE &gt; Validation des factures fournisseurs</w:t>
-      </w:r>
-    </w:p>
-    <w:p>
-      <w:r>
-        <w:t>Software &gt; Masque budgétaire</w:t>
-      </w:r>
-    </w:p>
-    <w:p>
-      <w:r>
-        <w:t>Software &gt; Mercuria</w:t>
-      </w:r>
-    </w:p>
-    <w:p>
-      <w:r>
-        <w:br w:type="page"/>
-      </w:r>
-    </w:p>
-    <w:p>
-      <w:pPr>
-        <w:pStyle w:val="Titre"/>
+      </w:pPr>
+      <w:r>
         <w:rPr>
           <w:b/>
           <w:u w:val="single"/>
         </w:rPr>
-      </w:pPr>
-      <w:r>
-        <w:rPr>
-          <w:b/>
-          <w:u w:val="single"/>
-        </w:rPr>
-        <w:lastRenderedPageBreak/>
-        <w:t>Communication Digitale</w:t>
-      </w:r>
-      <w:r>
-        <w:rPr>
-          <w:b/>
-          <w:u w:val="single"/>
-        </w:rPr>
-        <w:t> :</w:t>
-      </w:r>
-    </w:p>
-    <w:p/>
-    <w:p>
-      <w:r>
-        <w:t>_Template &gt; Menu Eldora en erreur</w:t>
-      </w:r>
-    </w:p>
-    <w:p>
-      <w:r>
-        <w:t>_Template &gt; Mise à jour menus</w:t>
-      </w:r>
-    </w:p>
-    <w:p>
-      <w:r>
-        <w:t>Hardware &gt; Totem / Borne</w:t>
-      </w:r>
-    </w:p>
-    <w:p>
-      <w:pPr>
-        <w:rPr>
-          <w:lang w:val="de-CH"/>
-        </w:rPr>
-      </w:pPr>
-      <w:r>
-        <w:rPr>
-          <w:lang w:val="de-CH"/>
-        </w:rPr>
-        <w:t>Software &gt; Application Menu</w:t>
-      </w:r>
-    </w:p>
-    <w:p>
-      <w:r>
-        <w:t>Software &gt; Internet &gt; mini-site</w:t>
-      </w:r>
-    </w:p>
-    <w:p>
-      <w:r>
-        <w:t>Software &gt; Internet &gt; Sites de réservations/ventes</w:t>
-      </w:r>
-    </w:p>
-    <w:p>
-      <w:r>
-        <w:br w:type="page"/>
-      </w:r>
-    </w:p>
-    <w:p>
-      <w:pPr>
-        <w:pStyle w:val="Titre"/>
-        <w:rPr>
-          <w:b/>
-          <w:u w:val="single"/>
-        </w:rPr>
-      </w:pPr>
-      <w:r>
-        <w:rPr>
-          <w:b/>
-          <w:u w:val="single"/>
-        </w:rPr>
         <w:lastRenderedPageBreak/>
         <w:t>IT / Infra :</w:t>
       </w:r>
@@ -483,10 +476,7 @@
     </w:p>
     <w:p>
       <w:r>
-        <w:t>_</w:t>
-      </w:r>
-      <w:r>
-        <w:t xml:space="preserve">Template &gt; Update </w:t>
+        <w:t xml:space="preserve">_Template &gt; Update </w:t>
       </w:r>
       <w:proofErr w:type="spellStart"/>
       <w:r>
@@ -768,18 +758,38 @@
         <w:tabs>
           <w:tab w:val="left" w:pos="9930"/>
         </w:tabs>
-      </w:pPr>
-      <w:r>
-        <w:t>OS &gt; Windows server</w:t>
-      </w:r>
-    </w:p>
-    <w:p>
-      <w:pPr>
-        <w:tabs>
-          <w:tab w:val="left" w:pos="9930"/>
-        </w:tabs>
-      </w:pPr>
-      <w:r>
+        <w:rPr>
+          <w:lang w:val="de-CH"/>
+        </w:rPr>
+      </w:pPr>
+      <w:r>
+        <w:rPr>
+          <w:lang w:val="de-CH"/>
+        </w:rPr>
+        <w:t xml:space="preserve">OS &gt; Windows </w:t>
+      </w:r>
+      <w:proofErr w:type="spellStart"/>
+      <w:r>
+        <w:rPr>
+          <w:lang w:val="de-CH"/>
+        </w:rPr>
+        <w:t>server</w:t>
+      </w:r>
+      <w:proofErr w:type="spellEnd"/>
+    </w:p>
+    <w:p>
+      <w:pPr>
+        <w:tabs>
+          <w:tab w:val="left" w:pos="9930"/>
+        </w:tabs>
+        <w:rPr>
+          <w:lang w:val="de-CH"/>
+        </w:rPr>
+      </w:pPr>
+      <w:r>
+        <w:rPr>
+          <w:lang w:val="de-CH"/>
+        </w:rPr>
         <w:t>OS &gt; Windows XP/7/10</w:t>
       </w:r>
     </w:p>
@@ -836,8 +846,14 @@
         <w:tabs>
           <w:tab w:val="left" w:pos="9930"/>
         </w:tabs>
-      </w:pPr>
-      <w:r>
+        <w:rPr>
+          <w:lang w:val="de-CH"/>
+        </w:rPr>
+      </w:pPr>
+      <w:r>
+        <w:rPr>
+          <w:lang w:val="de-CH"/>
+        </w:rPr>
         <w:t>Software &gt; Adobe</w:t>
       </w:r>
     </w:p>
@@ -846,8 +862,14 @@
         <w:tabs>
           <w:tab w:val="left" w:pos="9930"/>
         </w:tabs>
-      </w:pPr>
-      <w:r>
+        <w:rPr>
+          <w:lang w:val="de-CH"/>
+        </w:rPr>
+      </w:pPr>
+      <w:r>
+        <w:rPr>
+          <w:lang w:val="de-CH"/>
+        </w:rPr>
         <w:t>Software &gt; Antivirus</w:t>
       </w:r>
     </w:p>
@@ -926,8 +948,14 @@
         <w:tabs>
           <w:tab w:val="left" w:pos="9930"/>
         </w:tabs>
-      </w:pPr>
-      <w:r>
+        <w:rPr>
+          <w:lang w:val="de-CH"/>
+        </w:rPr>
+      </w:pPr>
+      <w:r>
+        <w:rPr>
+          <w:lang w:val="de-CH"/>
+        </w:rPr>
         <w:t>Software &gt; Board</w:t>
       </w:r>
     </w:p>
@@ -936,8 +964,14 @@
         <w:tabs>
           <w:tab w:val="left" w:pos="9930"/>
         </w:tabs>
-      </w:pPr>
-      <w:r>
+        <w:rPr>
+          <w:lang w:val="de-CH"/>
+        </w:rPr>
+      </w:pPr>
+      <w:r>
+        <w:rPr>
+          <w:lang w:val="de-CH"/>
+        </w:rPr>
         <w:t>Software &gt; Cardpresso</w:t>
       </w:r>
     </w:p>
@@ -946,8 +980,14 @@
         <w:tabs>
           <w:tab w:val="left" w:pos="9930"/>
         </w:tabs>
-      </w:pPr>
-      <w:r>
+        <w:rPr>
+          <w:lang w:val="de-CH"/>
+        </w:rPr>
+      </w:pPr>
+      <w:r>
+        <w:rPr>
+          <w:lang w:val="de-CH"/>
+        </w:rPr>
         <w:t>Software &gt; Flash Player</w:t>
       </w:r>
     </w:p>
@@ -956,8 +996,14 @@
         <w:tabs>
           <w:tab w:val="left" w:pos="9930"/>
         </w:tabs>
-      </w:pPr>
-      <w:r>
+        <w:rPr>
+          <w:lang w:val="de-CH"/>
+        </w:rPr>
+      </w:pPr>
+      <w:r>
+        <w:rPr>
+          <w:lang w:val="de-CH"/>
+        </w:rPr>
         <w:t>Software &gt; FTP</w:t>
       </w:r>
     </w:p>
@@ -1060,6 +1106,9 @@
         <w:tabs>
           <w:tab w:val="left" w:pos="9930"/>
         </w:tabs>
+        <w:rPr>
+          <w:lang w:val="de-CH"/>
+        </w:rPr>
       </w:pPr>
       <w:r>
         <w:rPr>
@@ -1096,6 +1145,9 @@
         <w:t xml:space="preserve"> ... ) </w:t>
       </w:r>
       <w:r>
+        <w:rPr>
+          <w:lang w:val="de-CH"/>
+        </w:rPr>
         <w:t>&gt; @Eldora</w:t>
       </w:r>
     </w:p>
@@ -1104,8 +1156,14 @@
         <w:tabs>
           <w:tab w:val="left" w:pos="9930"/>
         </w:tabs>
-      </w:pPr>
-      <w:r>
+        <w:rPr>
+          <w:lang w:val="de-CH"/>
+        </w:rPr>
+      </w:pPr>
+      <w:r>
+        <w:rPr>
+          <w:lang w:val="de-CH"/>
+        </w:rPr>
         <w:t>Software &gt; Java Player</w:t>
       </w:r>
     </w:p>
@@ -1114,16 +1172,28 @@
         <w:tabs>
           <w:tab w:val="left" w:pos="9930"/>
         </w:tabs>
-      </w:pPr>
-      <w:r>
+        <w:rPr>
+          <w:lang w:val="de-CH"/>
+        </w:rPr>
+      </w:pPr>
+      <w:r>
+        <w:rPr>
+          <w:lang w:val="de-CH"/>
+        </w:rPr>
         <w:t xml:space="preserve">Software &gt; LogMeIn, </w:t>
       </w:r>
       <w:proofErr w:type="spellStart"/>
       <w:r>
+        <w:rPr>
+          <w:lang w:val="de-CH"/>
+        </w:rPr>
         <w:t>Teamviewer</w:t>
       </w:r>
       <w:proofErr w:type="spellEnd"/>
       <w:r>
+        <w:rPr>
+          <w:lang w:val="de-CH"/>
+        </w:rPr>
         <w:t>, VNC</w:t>
       </w:r>
     </w:p>
@@ -1339,12 +1409,21 @@
         <w:tabs>
           <w:tab w:val="left" w:pos="9930"/>
         </w:tabs>
-      </w:pPr>
-      <w:r>
+        <w:rPr>
+          <w:lang w:val="de-CH"/>
+        </w:rPr>
+      </w:pPr>
+      <w:r>
+        <w:rPr>
+          <w:lang w:val="de-CH"/>
+        </w:rPr>
         <w:t xml:space="preserve">Software &gt; </w:t>
       </w:r>
       <w:proofErr w:type="spellStart"/>
       <w:r>
+        <w:rPr>
+          <w:lang w:val="de-CH"/>
+        </w:rPr>
         <w:t>OwnCloud</w:t>
       </w:r>
       <w:proofErr w:type="spellEnd"/>
@@ -1354,12 +1433,21 @@
         <w:tabs>
           <w:tab w:val="left" w:pos="9930"/>
         </w:tabs>
-      </w:pPr>
-      <w:r>
+        <w:rPr>
+          <w:lang w:val="de-CH"/>
+        </w:rPr>
+      </w:pPr>
+      <w:r>
+        <w:rPr>
+          <w:lang w:val="de-CH"/>
+        </w:rPr>
         <w:t xml:space="preserve">Software &gt; </w:t>
       </w:r>
       <w:proofErr w:type="spellStart"/>
       <w:r>
+        <w:rPr>
+          <w:lang w:val="de-CH"/>
+        </w:rPr>
         <w:t>Protel</w:t>
       </w:r>
       <w:proofErr w:type="spellEnd"/>
@@ -1369,10 +1457,24 @@
         <w:tabs>
           <w:tab w:val="left" w:pos="9930"/>
         </w:tabs>
-      </w:pPr>
-      <w:r>
-        <w:t>Software &gt; teams</w:t>
-      </w:r>
+        <w:rPr>
+          <w:lang w:val="de-CH"/>
+        </w:rPr>
+      </w:pPr>
+      <w:r>
+        <w:rPr>
+          <w:lang w:val="de-CH"/>
+        </w:rPr>
+        <w:t xml:space="preserve">Software &gt; </w:t>
+      </w:r>
+      <w:proofErr w:type="spellStart"/>
+      <w:r>
+        <w:rPr>
+          <w:lang w:val="de-CH"/>
+        </w:rPr>
+        <w:t>teams</w:t>
+      </w:r>
+      <w:proofErr w:type="spellEnd"/>
     </w:p>
     <w:p>
       <w:pPr>

</xml_diff>